<commit_message>
Fix the B&B method description
</commit_message>
<xml_diff>
--- a/other/master.docx
+++ b/other/master.docx
@@ -13720,7 +13720,70 @@
           <w:lang w:val="el-GR"/>
           <w14:ligatures w14:val="none"/>
         </w:rPr>
-        <w:t xml:space="preserve">Μέσω της παραπάνω διαδικασίας, η μέθοδος Διακλάδωσης και Φραγμού διασφαλίζει την εύρεση της </w:t>
+        <w:t>Μέσω της διαδικασίας</w:t>
+      </w:r>
+      <w:r>
+        <w:rPr>
+          <w:rFonts w:ascii="Times New Roman" w:eastAsia="Times New Roman" w:hAnsi="Times New Roman" w:cs="Times New Roman"/>
+          <w:kern w:val="0"/>
+          <w:lang w:val="el-GR"/>
+          <w14:ligatures w14:val="none"/>
+        </w:rPr>
+        <w:t xml:space="preserve"> </w:t>
+      </w:r>
+      <w:r>
+        <w:rPr>
+          <w:rFonts w:ascii="Times New Roman" w:eastAsia="Times New Roman" w:hAnsi="Times New Roman" w:cs="Times New Roman"/>
+          <w:kern w:val="0"/>
+          <w:lang w:val="el-GR"/>
+          <w14:ligatures w14:val="none"/>
+        </w:rPr>
+        <w:t>του φ</w:t>
+      </w:r>
+      <w:r>
+        <w:rPr>
+          <w:rFonts w:ascii="Times New Roman" w:eastAsia="Times New Roman" w:hAnsi="Times New Roman" w:cs="Times New Roman"/>
+          <w:kern w:val="0"/>
+          <w:lang w:val="el-GR"/>
+          <w14:ligatures w14:val="none"/>
+        </w:rPr>
+        <w:t>ραγμού διασφαλίζε</w:t>
+      </w:r>
+      <w:r>
+        <w:rPr>
+          <w:rFonts w:ascii="Times New Roman" w:eastAsia="Times New Roman" w:hAnsi="Times New Roman" w:cs="Times New Roman"/>
+          <w:kern w:val="0"/>
+          <w:lang w:val="el-GR"/>
+          <w14:ligatures w14:val="none"/>
+        </w:rPr>
+        <w:t>ται</w:t>
+      </w:r>
+      <w:r>
+        <w:rPr>
+          <w:rFonts w:ascii="Times New Roman" w:eastAsia="Times New Roman" w:hAnsi="Times New Roman" w:cs="Times New Roman"/>
+          <w:kern w:val="0"/>
+          <w:lang w:val="el-GR"/>
+          <w14:ligatures w14:val="none"/>
+        </w:rPr>
+        <w:t xml:space="preserve"> </w:t>
+      </w:r>
+      <w:r>
+        <w:rPr>
+          <w:rFonts w:ascii="Times New Roman" w:eastAsia="Times New Roman" w:hAnsi="Times New Roman" w:cs="Times New Roman"/>
+          <w:kern w:val="0"/>
+          <w:lang w:val="el-GR"/>
+          <w14:ligatures w14:val="none"/>
+        </w:rPr>
+        <w:t>η</w:t>
+      </w:r>
+      <w:r>
+        <w:rPr>
+          <w:rFonts w:ascii="Times New Roman" w:eastAsia="Times New Roman" w:hAnsi="Times New Roman" w:cs="Times New Roman"/>
+          <w:kern w:val="0"/>
+          <w:lang w:val="el-GR"/>
+          <w14:ligatures w14:val="none"/>
+        </w:rPr>
+        <w:t xml:space="preserve"> εύρεση της </w:t>
       </w:r>
       <w:r>
         <w:rPr>
@@ -13740,17 +13803,34 @@
           <w:lang w:val="el-GR"/>
           <w14:ligatures w14:val="none"/>
         </w:rPr>
-        <w:t xml:space="preserve"> χωρίς να απαιτεί την εξαντλητική εξέταση όλων των </w:t>
-      </w:r>
-      <w:r>
-        <w:rPr>
-          <w:rFonts w:ascii="Times New Roman" w:eastAsia="Times New Roman" w:hAnsi="Times New Roman" w:cs="Times New Roman"/>
-          <w:kern w:val="0"/>
-          <w:lang w:val="el-GR"/>
-          <w14:ligatures w14:val="none"/>
-        </w:rPr>
-        <w:lastRenderedPageBreak/>
-        <w:t>δυνατών συνδυασμών, περι</w:t>
+        <w:t xml:space="preserve"> χωρίς να απαιτεί</w:t>
+      </w:r>
+      <w:r>
+        <w:rPr>
+          <w:rFonts w:ascii="Times New Roman" w:eastAsia="Times New Roman" w:hAnsi="Times New Roman" w:cs="Times New Roman"/>
+          <w:kern w:val="0"/>
+          <w:lang w:val="el-GR"/>
+          <w14:ligatures w14:val="none"/>
+        </w:rPr>
+        <w:t>ται</w:t>
+      </w:r>
+      <w:r>
+        <w:rPr>
+          <w:rFonts w:ascii="Times New Roman" w:eastAsia="Times New Roman" w:hAnsi="Times New Roman" w:cs="Times New Roman"/>
+          <w:kern w:val="0"/>
+          <w:lang w:val="el-GR"/>
+          <w14:ligatures w14:val="none"/>
+        </w:rPr>
+        <w:t xml:space="preserve"> η εξαντλητική εξέταση όλων των δυνατών συνδυασμώ</w:t>
+      </w:r>
+      <w:r>
+        <w:rPr>
+          <w:rFonts w:ascii="Times New Roman" w:eastAsia="Times New Roman" w:hAnsi="Times New Roman" w:cs="Times New Roman"/>
+          <w:kern w:val="0"/>
+          <w:lang w:val="el-GR"/>
+          <w14:ligatures w14:val="none"/>
+        </w:rPr>
+        <w:t xml:space="preserve">ν. Αυτό </w:t>
       </w:r>
       <w:bookmarkStart w:id="1" w:name="_GoBack"/>
       <w:bookmarkEnd w:id="1"/>
@@ -13761,7 +13841,35 @@
           <w:lang w:val="el-GR"/>
           <w14:ligatures w14:val="none"/>
         </w:rPr>
-        <w:t>ορίζοντας το εύρος αναζήτησης μόνο στις υποπεριπτώσεις που έχουν προοπτική βελτίωσης.</w:t>
+        <w:lastRenderedPageBreak/>
+        <w:t>επιτυγχάνεται</w:t>
+      </w:r>
+      <w:r>
+        <w:rPr>
+          <w:rFonts w:ascii="Times New Roman" w:eastAsia="Times New Roman" w:hAnsi="Times New Roman" w:cs="Times New Roman"/>
+          <w:kern w:val="0"/>
+          <w:lang w:val="el-GR"/>
+          <w14:ligatures w14:val="none"/>
+        </w:rPr>
+        <w:t>, περιορίζοντας το εύρος αναζήτησης μόνο στις υποπεριπτώσεις που έχουν προοπτική βελτίωσης</w:t>
+      </w:r>
+      <w:r>
+        <w:rPr>
+          <w:rFonts w:ascii="Times New Roman" w:eastAsia="Times New Roman" w:hAnsi="Times New Roman" w:cs="Times New Roman"/>
+          <w:kern w:val="0"/>
+          <w:lang w:val="el-GR"/>
+          <w14:ligatures w14:val="none"/>
+        </w:rPr>
+        <w:t xml:space="preserve"> της βέλτιστης λύσης</w:t>
+      </w:r>
+      <w:r>
+        <w:rPr>
+          <w:rFonts w:ascii="Times New Roman" w:eastAsia="Times New Roman" w:hAnsi="Times New Roman" w:cs="Times New Roman"/>
+          <w:kern w:val="0"/>
+          <w:lang w:val="el-GR"/>
+          <w14:ligatures w14:val="none"/>
+        </w:rPr>
+        <w:t>.</w:t>
       </w:r>
     </w:p>
     <w:p>
@@ -18331,7 +18439,7 @@
 </file>
 
 <file path=customXml/itemProps1.xml><?xml version="1.0" encoding="utf-8"?>
-<ds:datastoreItem xmlns:ds="http://schemas.openxmlformats.org/officeDocument/2006/customXml" ds:itemID="{92AE2872-097E-47A9-9D04-97104573FE6B}">
+<ds:datastoreItem xmlns:ds="http://schemas.openxmlformats.org/officeDocument/2006/customXml" ds:itemID="{29AA1BA7-2032-4DB7-9EA0-6F41EABBB3AA}">
   <ds:schemaRefs>
     <ds:schemaRef ds:uri="http://schemas.openxmlformats.org/officeDocument/2006/bibliography"/>
   </ds:schemaRefs>

</xml_diff>